<commit_message>
feat: delete run.py. Not working
</commit_message>
<xml_diff>
--- a/Ruta de Ejecución.docx
+++ b/Ruta de Ejecución.docx
@@ -872,6 +872,26 @@
           <w:lang w:val="es-ES"/>
         </w:rPr>
         <w:t xml:space="preserve"> INVICO\invicoliqpy\src\invicoliqpy\modules\__init__.py</w:t>
+      </w:r>
+    </w:p>
+    <w:p>
+      <w:pPr>
+        <w:rPr>
+          <w:lang w:val="es-ES"/>
+        </w:rPr>
+      </w:pPr>
+    </w:p>
+    <w:p>
+      <w:pPr>
+        <w:rPr>
+          <w:lang w:val="es-ES"/>
+        </w:rPr>
+      </w:pPr>
+      <w:r>
+        <w:rPr>
+          <w:lang w:val="es-ES"/>
+        </w:rPr>
+        <w:t>Ruta de Ejecución desde run.py</w:t>
       </w:r>
     </w:p>
     <w:sectPr>

</xml_diff>